<commit_message>
Relatório 3 finalizado; Falta revisão.
</commit_message>
<xml_diff>
--- a/Labs/Lab3/Relatório 3.docx
+++ b/Labs/Lab3/Relatório 3.docx
@@ -1,6 +1,6 @@
 
 <file path=word/document.xml><?xml version="1.0" encoding="utf-8"?>
-<w:document xmlns:wpc="http://schemas.microsoft.com/office/word/2010/wordprocessingCanvas" xmlns:cx="http://schemas.microsoft.com/office/drawing/2014/chartex" xmlns:mc="http://schemas.openxmlformats.org/markup-compatibility/2006" xmlns:o="urn:schemas-microsoft-com:office:office" xmlns:r="http://schemas.openxmlformats.org/officeDocument/2006/relationships" xmlns:m="http://schemas.openxmlformats.org/officeDocument/2006/math" xmlns:v="urn:schemas-microsoft-com:vml" xmlns:wp14="http://schemas.microsoft.com/office/word/2010/wordprocessingDrawing" xmlns:wp="http://schemas.openxmlformats.org/drawingml/2006/wordprocessingDrawing" xmlns:w10="urn:schemas-microsoft-com:office:word" xmlns:w="http://schemas.openxmlformats.org/wordprocessingml/2006/main" xmlns:w14="http://schemas.microsoft.com/office/word/2010/wordml" xmlns:w15="http://schemas.microsoft.com/office/word/2012/wordml" xmlns:w16se="http://schemas.microsoft.com/office/word/2015/wordml/symex" xmlns:wpg="http://schemas.microsoft.com/office/word/2010/wordprocessingGroup" xmlns:wpi="http://schemas.microsoft.com/office/word/2010/wordprocessingInk" xmlns:wne="http://schemas.microsoft.com/office/word/2006/wordml" xmlns:wps="http://schemas.microsoft.com/office/word/2010/wordprocessingShape" mc:Ignorable="w14 w15 w16se wp14">
+<w:document xmlns:wpc="http://schemas.microsoft.com/office/word/2010/wordprocessingCanvas" xmlns:cx="http://schemas.microsoft.com/office/drawing/2014/chartex" xmlns:cx1="http://schemas.microsoft.com/office/drawing/2015/9/8/chartex" xmlns:cx2="http://schemas.microsoft.com/office/drawing/2015/10/21/chartex" xmlns:cx3="http://schemas.microsoft.com/office/drawing/2016/5/9/chartex" xmlns:cx4="http://schemas.microsoft.com/office/drawing/2016/5/10/chartex" xmlns:cx5="http://schemas.microsoft.com/office/drawing/2016/5/11/chartex" xmlns:cx6="http://schemas.microsoft.com/office/drawing/2016/5/12/chartex" xmlns:cx7="http://schemas.microsoft.com/office/drawing/2016/5/13/chartex" xmlns:cx8="http://schemas.microsoft.com/office/drawing/2016/5/14/chartex" xmlns:mc="http://schemas.openxmlformats.org/markup-compatibility/2006" xmlns:aink="http://schemas.microsoft.com/office/drawing/2016/ink" xmlns:am3d="http://schemas.microsoft.com/office/drawing/2017/model3d" xmlns:o="urn:schemas-microsoft-com:office:office" xmlns:r="http://schemas.openxmlformats.org/officeDocument/2006/relationships" xmlns:m="http://schemas.openxmlformats.org/officeDocument/2006/math" xmlns:v="urn:schemas-microsoft-com:vml" xmlns:wp14="http://schemas.microsoft.com/office/word/2010/wordprocessingDrawing" xmlns:wp="http://schemas.openxmlformats.org/drawingml/2006/wordprocessingDrawing" xmlns:w10="urn:schemas-microsoft-com:office:word" xmlns:w="http://schemas.openxmlformats.org/wordprocessingml/2006/main" xmlns:w14="http://schemas.microsoft.com/office/word/2010/wordml" xmlns:w15="http://schemas.microsoft.com/office/word/2012/wordml" xmlns:w16cid="http://schemas.microsoft.com/office/word/2016/wordml/cid" xmlns:w16se="http://schemas.microsoft.com/office/word/2015/wordml/symex" xmlns:wpg="http://schemas.microsoft.com/office/word/2010/wordprocessingGroup" xmlns:wpi="http://schemas.microsoft.com/office/word/2010/wordprocessingInk" xmlns:wne="http://schemas.microsoft.com/office/word/2006/wordml" xmlns:wps="http://schemas.microsoft.com/office/word/2010/wordprocessingShape" mc:Ignorable="w14 w15 w16se w16cid wp14">
   <w:body>
     <w:p>
       <w:pPr>
@@ -10,8 +10,6 @@
           <w:bCs/>
         </w:rPr>
       </w:pPr>
-      <w:bookmarkStart w:id="0" w:name="_GoBack"/>
-      <w:bookmarkEnd w:id="0"/>
       <w:r>
         <w:rPr>
           <w:b/>
@@ -56,13 +54,8 @@
       </w:r>
       <w:proofErr w:type="spellEnd"/>
       <w:r>
-        <w:t xml:space="preserve"> </w:t>
-      </w:r>
-      <w:proofErr w:type="spellStart"/>
-      <w:r>
-        <w:t>Tokikawa</w:t>
-      </w:r>
-      <w:proofErr w:type="spellEnd"/>
+        <w:t xml:space="preserve"> Tokikawa</w:t>
+      </w:r>
     </w:p>
     <w:p/>
     <w:p>
@@ -287,6 +280,53 @@
       <w:pPr>
         <w:jc w:val="both"/>
       </w:pPr>
+      <w:r>
+        <w:tab/>
+        <w:t xml:space="preserve">O caso do 4-PAM segue o mesmo raciocínio do sinal antipodal, com alterações no bloco de decisão e ajustes nos níveis de amplitude. Nota-se um menor desempenho </w:t>
+      </w:r>
+      <w:bookmarkStart w:id="0" w:name="_GoBack"/>
+      <w:bookmarkEnd w:id="0"/>
+      <w:r>
+        <w:t>em relação ao 2-PAM e ao ortogonal.</w:t>
+      </w:r>
+    </w:p>
+    <w:p>
+      <w:pPr>
+        <w:jc w:val="both"/>
+      </w:pPr>
+      <w:r>
+        <w:tab/>
+        <w:t>Em comparação aos resultados das simulações analógicas, foi possível notar as mesmas características entre os sinais ortogonal, antipodal e 4-PAM. Tais comparações foram feitas qualitativamente, considerando a mesma referência da energia de bit por densidade espectral de ruído (SNR).</w:t>
+      </w:r>
+    </w:p>
+    <w:p>
+      <w:pPr>
+        <w:jc w:val="both"/>
+      </w:pPr>
+      <w:r>
+        <w:tab/>
+        <w:t>O script extra foi executado a fim de visualizar os efeitos do ruído em uma imagem</w:t>
+      </w:r>
+      <w:r>
+        <w:t xml:space="preserve"> bitmap preto e branco. Pôde-se notar que a decisão do bit, ligada diretamente à cor projetada, apresentava maiores taxas de erro com SNR menor, logo a imagem apresentava muitos pontos com falhas. Os filtros casados foram implementados para transmissão em sinal ortogonal e antipodal, observando a vantagem do antipodal em relação ao outro. O filtro para 4-PAM funcionou e apresentou as características esperadas, porém por razões ainda desconhecidas o </w:t>
+      </w:r>
+      <w:proofErr w:type="spellStart"/>
+      <w:r>
+        <w:t>plot</w:t>
+      </w:r>
+      <w:proofErr w:type="spellEnd"/>
+      <w:r>
+        <w:t xml:space="preserve"> final da figura ficava deslocado.</w:t>
+      </w:r>
+    </w:p>
+    <w:p>
+      <w:pPr>
+        <w:jc w:val="both"/>
+      </w:pPr>
+      <w:r>
+        <w:tab/>
+        <w:t>O impacto dos valores de BER distintos representava em aparência de “chuviscos” na imagem, dando noção visual de ruído. Com valores menores, a figura tendia a ser representada com quase total fidedignidade.</w:t>
+      </w:r>
     </w:p>
     <w:sectPr>
       <w:pgSz w:w="11906" w:h="16838"/>
@@ -299,7 +339,7 @@
 </file>
 
 <file path=word/styles.xml><?xml version="1.0" encoding="utf-8"?>
-<w:styles xmlns:mc="http://schemas.openxmlformats.org/markup-compatibility/2006" xmlns:r="http://schemas.openxmlformats.org/officeDocument/2006/relationships" xmlns:w="http://schemas.openxmlformats.org/wordprocessingml/2006/main" xmlns:w14="http://schemas.microsoft.com/office/word/2010/wordml" xmlns:w15="http://schemas.microsoft.com/office/word/2012/wordml" xmlns:w16se="http://schemas.microsoft.com/office/word/2015/wordml/symex" mc:Ignorable="w14 w15 w16se">
+<w:styles xmlns:mc="http://schemas.openxmlformats.org/markup-compatibility/2006" xmlns:r="http://schemas.openxmlformats.org/officeDocument/2006/relationships" xmlns:w="http://schemas.openxmlformats.org/wordprocessingml/2006/main" xmlns:w14="http://schemas.microsoft.com/office/word/2010/wordml" xmlns:w15="http://schemas.microsoft.com/office/word/2012/wordml" xmlns:w16cid="http://schemas.microsoft.com/office/word/2016/wordml/cid" xmlns:w16se="http://schemas.microsoft.com/office/word/2015/wordml/symex" mc:Ignorable="w14 w15 w16se w16cid">
   <w:docDefaults>
     <w:rPrDefault>
       <w:rPr>
@@ -315,7 +355,7 @@
       </w:pPr>
     </w:pPrDefault>
   </w:docDefaults>
-  <w:latentStyles w:defLockedState="0" w:defUIPriority="99" w:defSemiHidden="0" w:defUnhideWhenUsed="0" w:defQFormat="0" w:count="371">
+  <w:latentStyles w:defLockedState="0" w:defUIPriority="99" w:defSemiHidden="0" w:defUnhideWhenUsed="0" w:defQFormat="0" w:count="377">
     <w:lsdException w:name="Normal" w:uiPriority="0" w:qFormat="1"/>
     <w:lsdException w:name="heading 1" w:uiPriority="9" w:qFormat="1"/>
     <w:lsdException w:name="heading 2" w:semiHidden="1" w:uiPriority="9" w:unhideWhenUsed="1" w:qFormat="1"/>
@@ -463,11 +503,8 @@
     <w:lsdException w:name="Table 3D effects 3" w:semiHidden="1" w:unhideWhenUsed="1"/>
     <w:lsdException w:name="Table Contemporary" w:semiHidden="1" w:unhideWhenUsed="1"/>
     <w:lsdException w:name="Table Elegant" w:semiHidden="1" w:unhideWhenUsed="1"/>
-    <w:lsdException w:name="Table Professional" w:semiHidden="1" w:unhideWhenUsed="1"/>
     <w:lsdException w:name="Table Subtle 1" w:semiHidden="1" w:unhideWhenUsed="1"/>
     <w:lsdException w:name="Table Subtle 2" w:semiHidden="1" w:unhideWhenUsed="1"/>
-    <w:lsdException w:name="Table Web 1" w:semiHidden="1" w:unhideWhenUsed="1"/>
-    <w:lsdException w:name="Table Web 2" w:semiHidden="1" w:unhideWhenUsed="1"/>
     <w:lsdException w:name="Table Web 3" w:semiHidden="1" w:unhideWhenUsed="1"/>
     <w:lsdException w:name="Balloon Text" w:semiHidden="1" w:unhideWhenUsed="1"/>
     <w:lsdException w:name="Table Grid" w:uiPriority="39"/>
@@ -687,6 +724,12 @@
     <w:lsdException w:name="List Table 5 Dark Accent 6" w:uiPriority="50"/>
     <w:lsdException w:name="List Table 6 Colorful Accent 6" w:uiPriority="51"/>
     <w:lsdException w:name="List Table 7 Colorful Accent 6" w:uiPriority="52"/>
+    <w:lsdException w:name="Mention" w:semiHidden="1" w:unhideWhenUsed="1"/>
+    <w:lsdException w:name="Smart Hyperlink" w:semiHidden="1" w:unhideWhenUsed="1"/>
+    <w:lsdException w:name="Hashtag" w:semiHidden="1" w:unhideWhenUsed="1"/>
+    <w:lsdException w:name="Unresolved Mention" w:semiHidden="1" w:unhideWhenUsed="1"/>
+    <w:lsdException w:name="Smart Link" w:semiHidden="1" w:unhideWhenUsed="1"/>
+    <w:lsdException w:name="Smart Link Error" w:semiHidden="1" w:unhideWhenUsed="1"/>
   </w:latentStyles>
   <w:style w:type="paragraph" w:default="1" w:styleId="Normal">
     <w:name w:val="Normal"/>

</xml_diff>

<commit_message>
Relatório 3 finalizado; Ajustes finais no relatório 3.
</commit_message>
<xml_diff>
--- a/Labs/Lab3/Relatório 3.docx
+++ b/Labs/Lab3/Relatório 3.docx
@@ -282,51 +282,78 @@
       </w:pPr>
       <w:r>
         <w:tab/>
-        <w:t xml:space="preserve">O caso do 4-PAM segue o mesmo raciocínio do sinal antipodal, com alterações no bloco de decisão e ajustes nos níveis de amplitude. Nota-se um menor desempenho </w:t>
+        <w:t>O caso do 4-PAM segue o mesmo raciocínio do sinal antipodal, com alterações no bloco de decisão e ajustes nos níveis de amplitude. Nota-se um menor desempenho em relação ao 2-PAM e ao ortogonal.</w:t>
+      </w:r>
+    </w:p>
+    <w:p>
+      <w:pPr>
+        <w:jc w:val="both"/>
+      </w:pPr>
+      <w:r>
+        <w:tab/>
+        <w:t>Em comparação aos resultados das simulações analógicas, foi possível notar as mesmas características entre os sinais ortogonal, antipodal e 4-PAM. Tais comparações foram feitas qualitativamente, considerando a mesma referência da energia de bit por densidade espectral de ruído (SNR).</w:t>
+      </w:r>
+    </w:p>
+    <w:p>
+      <w:pPr>
+        <w:jc w:val="both"/>
+      </w:pPr>
+      <w:r>
+        <w:tab/>
+        <w:t>O script extra foi executado a fim de visualizar os efeitos do ruído em uma imagem</w:t>
+      </w:r>
+      <w:r>
+        <w:t xml:space="preserve"> bitmap preto e branco. Pôde-se notar que a decisão do bit, ligada diretamente à cor projetada, apresentava maiores taxas de erro com SNR menor, logo a imagem apresentava muitos pontos com falhas. </w:t>
+      </w:r>
+    </w:p>
+    <w:p>
+      <w:pPr>
+        <w:ind w:firstLine="708"/>
+        <w:jc w:val="both"/>
+      </w:pPr>
+      <w:r>
+        <w:t xml:space="preserve">Os filtros casados foram implementados para transmissão em sinal ortogonal e antipodal, observando a vantagem do antipodal em relação ao outro. O filtro para 4-PAM funcionou e apresentou as características esperadas, porém por </w:t>
+      </w:r>
+      <w:r>
+        <w:t>razão</w:t>
+      </w:r>
+      <w:r>
+        <w:t xml:space="preserve"> </w:t>
+      </w:r>
+      <w:r>
+        <w:t>da manipulação das matrizes</w:t>
+      </w:r>
+      <w:r>
+        <w:t xml:space="preserve"> o </w:t>
+      </w:r>
+      <w:proofErr w:type="spellStart"/>
+      <w:r>
+        <w:t>plot</w:t>
+      </w:r>
+      <w:proofErr w:type="spellEnd"/>
+      <w:r>
+        <w:t xml:space="preserve"> final da figura fic</w:t>
+      </w:r>
+      <w:r>
+        <w:t>ou</w:t>
+      </w:r>
+      <w:r>
+        <w:t xml:space="preserve"> deslocado</w:t>
+      </w:r>
+      <w:r>
+        <w:t xml:space="preserve"> e invertido.</w:t>
+      </w:r>
+    </w:p>
+    <w:p>
+      <w:pPr>
+        <w:jc w:val="both"/>
+      </w:pPr>
+      <w:r>
+        <w:tab/>
+        <w:t>O impacto dos valores de BER distintos representava em aparência de “chuviscos” na imagem, dando noção visual de ruído. Com valores menores, a figura tendia a ser representada com quase total fidedignidade.</w:t>
       </w:r>
       <w:bookmarkStart w:id="0" w:name="_GoBack"/>
       <w:bookmarkEnd w:id="0"/>
-      <w:r>
-        <w:t>em relação ao 2-PAM e ao ortogonal.</w:t>
-      </w:r>
-    </w:p>
-    <w:p>
-      <w:pPr>
-        <w:jc w:val="both"/>
-      </w:pPr>
-      <w:r>
-        <w:tab/>
-        <w:t>Em comparação aos resultados das simulações analógicas, foi possível notar as mesmas características entre os sinais ortogonal, antipodal e 4-PAM. Tais comparações foram feitas qualitativamente, considerando a mesma referência da energia de bit por densidade espectral de ruído (SNR).</w:t>
-      </w:r>
-    </w:p>
-    <w:p>
-      <w:pPr>
-        <w:jc w:val="both"/>
-      </w:pPr>
-      <w:r>
-        <w:tab/>
-        <w:t>O script extra foi executado a fim de visualizar os efeitos do ruído em uma imagem</w:t>
-      </w:r>
-      <w:r>
-        <w:t xml:space="preserve"> bitmap preto e branco. Pôde-se notar que a decisão do bit, ligada diretamente à cor projetada, apresentava maiores taxas de erro com SNR menor, logo a imagem apresentava muitos pontos com falhas. Os filtros casados foram implementados para transmissão em sinal ortogonal e antipodal, observando a vantagem do antipodal em relação ao outro. O filtro para 4-PAM funcionou e apresentou as características esperadas, porém por razões ainda desconhecidas o </w:t>
-      </w:r>
-      <w:proofErr w:type="spellStart"/>
-      <w:r>
-        <w:t>plot</w:t>
-      </w:r>
-      <w:proofErr w:type="spellEnd"/>
-      <w:r>
-        <w:t xml:space="preserve"> final da figura ficava deslocado.</w:t>
-      </w:r>
-    </w:p>
-    <w:p>
-      <w:pPr>
-        <w:jc w:val="both"/>
-      </w:pPr>
-      <w:r>
-        <w:tab/>
-        <w:t>O impacto dos valores de BER distintos representava em aparência de “chuviscos” na imagem, dando noção visual de ruído. Com valores menores, a figura tendia a ser representada com quase total fidedignidade.</w:t>
-      </w:r>
     </w:p>
     <w:sectPr>
       <w:pgSz w:w="11906" w:h="16838"/>
@@ -503,8 +530,11 @@
     <w:lsdException w:name="Table 3D effects 3" w:semiHidden="1" w:unhideWhenUsed="1"/>
     <w:lsdException w:name="Table Contemporary" w:semiHidden="1" w:unhideWhenUsed="1"/>
     <w:lsdException w:name="Table Elegant" w:semiHidden="1" w:unhideWhenUsed="1"/>
+    <w:lsdException w:name="Table Professional" w:semiHidden="1" w:unhideWhenUsed="1"/>
     <w:lsdException w:name="Table Subtle 1" w:semiHidden="1" w:unhideWhenUsed="1"/>
     <w:lsdException w:name="Table Subtle 2" w:semiHidden="1" w:unhideWhenUsed="1"/>
+    <w:lsdException w:name="Table Web 1" w:semiHidden="1" w:unhideWhenUsed="1"/>
+    <w:lsdException w:name="Table Web 2" w:semiHidden="1" w:unhideWhenUsed="1"/>
     <w:lsdException w:name="Table Web 3" w:semiHidden="1" w:unhideWhenUsed="1"/>
     <w:lsdException w:name="Balloon Text" w:semiHidden="1" w:unhideWhenUsed="1"/>
     <w:lsdException w:name="Table Grid" w:uiPriority="39"/>

</xml_diff>